<commit_message>
Cassandra Summary & Cheat sheet added
</commit_message>
<xml_diff>
--- a/Cassandra Cheat Sheet.docx
+++ b/Cassandra Cheat Sheet.docx
@@ -33,7 +33,7 @@
       <w:pPr>
         <w:bidi/>
         <w:rPr>
-          <w:rFonts w:asciiTheme="majorHAnsi" w:hAnsiTheme="majorHAnsi" w:cs="Calibri Light" w:hint="cs"/>
+          <w:rFonts w:asciiTheme="majorHAnsi" w:hAnsiTheme="majorHAnsi" w:cs="Calibri Light"/>
           <w:b/>
           <w:bCs/>
           <w:sz w:val="26"/>
@@ -203,7 +203,7 @@
       <w:pPr>
         <w:bidi/>
         <w:rPr>
-          <w:rFonts w:asciiTheme="majorHAnsi" w:hAnsiTheme="majorHAnsi" w:cstheme="majorHAnsi" w:hint="cs"/>
+          <w:rFonts w:asciiTheme="majorHAnsi" w:hAnsiTheme="majorHAnsi" w:cstheme="majorHAnsi"/>
           <w:rtl/>
           <w:lang w:bidi="fa-IR"/>
         </w:rPr>
@@ -605,15 +605,15 @@
     <w:p>
       <w:pPr>
         <w:rPr>
-          <w:rFonts w:asciiTheme="majorHAnsi" w:hAnsiTheme="majorHAnsi" w:hint="cs"/>
-          <w:lang w:bidi="fa-IR"/>
-        </w:rPr>
-      </w:pPr>
-      <w:r>
-        <w:rPr>
           <w:rFonts w:asciiTheme="majorHAnsi" w:hAnsiTheme="majorHAnsi"/>
           <w:lang w:bidi="fa-IR"/>
         </w:rPr>
+      </w:pPr>
+      <w:r>
+        <w:rPr>
+          <w:rFonts w:asciiTheme="majorHAnsi" w:hAnsiTheme="majorHAnsi"/>
+          <w:lang w:bidi="fa-IR"/>
+        </w:rPr>
         <w:t>INSERT INTO &lt;table-name&gt;(table-fields) VALUES (values-separated-by-comma)</w:t>
       </w:r>
     </w:p>
@@ -661,7 +661,7 @@
       <w:pPr>
         <w:bidi/>
         <w:rPr>
-          <w:rFonts w:asciiTheme="majorHAnsi" w:hAnsiTheme="majorHAnsi" w:cstheme="majorHAnsi" w:hint="cs"/>
+          <w:rFonts w:asciiTheme="majorHAnsi" w:hAnsiTheme="majorHAnsi" w:cstheme="majorHAnsi"/>
           <w:b/>
           <w:bCs/>
           <w:rtl/>
@@ -854,7 +854,7 @@
         <w:bidi/>
         <w:jc w:val="both"/>
         <w:rPr>
-          <w:rFonts w:asciiTheme="majorHAnsi" w:hAnsiTheme="majorHAnsi" w:hint="cs"/>
+          <w:rFonts w:asciiTheme="majorHAnsi" w:hAnsiTheme="majorHAnsi"/>
           <w:rtl/>
           <w:lang w:bidi="fa-IR"/>
         </w:rPr>
@@ -1118,8 +1118,6 @@
           <w:lang w:bidi="fa-IR"/>
         </w:rPr>
       </w:pPr>
-      <w:bookmarkStart w:id="0" w:name="_GoBack"/>
-      <w:bookmarkEnd w:id="0"/>
       <w:r>
         <w:rPr>
           <w:rFonts w:asciiTheme="majorHAnsi" w:hAnsiTheme="majorHAnsi" w:cs="Calibri Light" w:hint="cs"/>
@@ -1393,7 +1391,7 @@
       <w:pPr>
         <w:bidi/>
         <w:rPr>
-          <w:rFonts w:asciiTheme="majorHAnsi" w:hAnsiTheme="majorHAnsi" w:cstheme="majorHAnsi" w:hint="cs"/>
+          <w:rFonts w:asciiTheme="majorHAnsi" w:hAnsiTheme="majorHAnsi" w:cstheme="majorHAnsi"/>
           <w:rtl/>
           <w:lang w:bidi="fa-IR"/>
         </w:rPr>
@@ -1566,6 +1564,452 @@
     </w:p>
     <w:p>
       <w:pPr>
+        <w:bidi/>
+        <w:jc w:val="both"/>
+        <w:rPr>
+          <w:rFonts w:asciiTheme="majorHAnsi" w:hAnsiTheme="majorHAnsi" w:cstheme="majorHAnsi"/>
+          <w:rtl/>
+          <w:lang w:bidi="fa-IR"/>
+        </w:rPr>
+      </w:pPr>
+    </w:p>
+    <w:p>
+      <w:pPr>
+        <w:bidi/>
+        <w:jc w:val="both"/>
+        <w:rPr>
+          <w:rFonts w:asciiTheme="majorHAnsi" w:hAnsiTheme="majorHAnsi"/>
+          <w:b/>
+          <w:bCs/>
+          <w:sz w:val="26"/>
+          <w:szCs w:val="26"/>
+          <w:lang w:bidi="fa-IR"/>
+        </w:rPr>
+      </w:pPr>
+      <w:r>
+        <w:rPr>
+          <w:rFonts w:asciiTheme="majorHAnsi" w:hAnsiTheme="majorHAnsi" w:cstheme="majorHAnsi" w:hint="cs"/>
+          <w:b/>
+          <w:bCs/>
+          <w:sz w:val="26"/>
+          <w:szCs w:val="26"/>
+          <w:rtl/>
+          <w:lang w:bidi="fa-IR"/>
+        </w:rPr>
+        <w:t>انواع داد</w:t>
+      </w:r>
+      <w:r>
+        <w:rPr>
+          <w:rFonts w:asciiTheme="majorHAnsi" w:hAnsiTheme="majorHAnsi" w:cstheme="majorHAnsi" w:hint="cs"/>
+          <w:b/>
+          <w:bCs/>
+          <w:sz w:val="26"/>
+          <w:szCs w:val="26"/>
+          <w:rtl/>
+          <w:lang w:bidi="fa-IR"/>
+        </w:rPr>
+        <w:t>ه‌ها</w:t>
+      </w:r>
+      <w:r>
+        <w:rPr>
+          <w:rStyle w:val="FootnoteReference"/>
+          <w:rFonts w:asciiTheme="majorHAnsi" w:hAnsiTheme="majorHAnsi"/>
+          <w:b/>
+          <w:bCs/>
+          <w:sz w:val="26"/>
+          <w:szCs w:val="26"/>
+          <w:lang w:bidi="fa-IR"/>
+        </w:rPr>
+        <w:footnoteReference w:id="5"/>
+      </w:r>
+    </w:p>
+    <w:p>
+      <w:pPr>
+        <w:pStyle w:val="ListParagraph"/>
+        <w:numPr>
+          <w:ilvl w:val="0"/>
+          <w:numId w:val="2"/>
+        </w:numPr>
+        <w:bidi/>
+        <w:jc w:val="both"/>
+        <w:rPr>
+          <w:rFonts w:asciiTheme="majorHAnsi" w:hAnsiTheme="majorHAnsi" w:cstheme="majorHAnsi"/>
+          <w:lang w:bidi="fa-IR"/>
+        </w:rPr>
+      </w:pPr>
+      <w:r>
+        <w:rPr>
+          <w:rFonts w:asciiTheme="majorHAnsi" w:hAnsiTheme="majorHAnsi" w:cstheme="majorHAnsi"/>
+          <w:lang w:bidi="fa-IR"/>
+        </w:rPr>
+        <w:t>ascii</w:t>
+      </w:r>
+    </w:p>
+    <w:p>
+      <w:pPr>
+        <w:pStyle w:val="ListParagraph"/>
+        <w:numPr>
+          <w:ilvl w:val="0"/>
+          <w:numId w:val="2"/>
+        </w:numPr>
+        <w:bidi/>
+        <w:jc w:val="both"/>
+        <w:rPr>
+          <w:rFonts w:asciiTheme="majorHAnsi" w:hAnsiTheme="majorHAnsi" w:cstheme="majorHAnsi"/>
+          <w:b/>
+          <w:bCs/>
+          <w:lang w:bidi="fa-IR"/>
+        </w:rPr>
+      </w:pPr>
+      <w:r>
+        <w:rPr>
+          <w:rFonts w:asciiTheme="majorHAnsi" w:hAnsiTheme="majorHAnsi" w:cstheme="majorHAnsi"/>
+          <w:lang w:bidi="fa-IR"/>
+        </w:rPr>
+        <w:t>bigint</w:t>
+      </w:r>
+    </w:p>
+    <w:p>
+      <w:pPr>
+        <w:pStyle w:val="ListParagraph"/>
+        <w:numPr>
+          <w:ilvl w:val="0"/>
+          <w:numId w:val="2"/>
+        </w:numPr>
+        <w:bidi/>
+        <w:jc w:val="both"/>
+        <w:rPr>
+          <w:rFonts w:asciiTheme="majorHAnsi" w:hAnsiTheme="majorHAnsi" w:cstheme="majorHAnsi"/>
+          <w:b/>
+          <w:bCs/>
+          <w:lang w:bidi="fa-IR"/>
+        </w:rPr>
+      </w:pPr>
+      <w:r>
+        <w:rPr>
+          <w:rFonts w:asciiTheme="majorHAnsi" w:hAnsiTheme="majorHAnsi" w:cstheme="majorHAnsi"/>
+          <w:lang w:bidi="fa-IR"/>
+        </w:rPr>
+        <w:t>blob</w:t>
+      </w:r>
+    </w:p>
+    <w:p>
+      <w:pPr>
+        <w:pStyle w:val="ListParagraph"/>
+        <w:numPr>
+          <w:ilvl w:val="0"/>
+          <w:numId w:val="2"/>
+        </w:numPr>
+        <w:bidi/>
+        <w:jc w:val="both"/>
+        <w:rPr>
+          <w:rFonts w:asciiTheme="majorHAnsi" w:hAnsiTheme="majorHAnsi" w:cstheme="majorHAnsi"/>
+          <w:b/>
+          <w:bCs/>
+          <w:lang w:bidi="fa-IR"/>
+        </w:rPr>
+      </w:pPr>
+      <w:r>
+        <w:rPr>
+          <w:rFonts w:asciiTheme="majorHAnsi" w:hAnsiTheme="majorHAnsi" w:cstheme="majorHAnsi"/>
+          <w:lang w:bidi="fa-IR"/>
+        </w:rPr>
+        <w:t>Boolean</w:t>
+      </w:r>
+    </w:p>
+    <w:p>
+      <w:pPr>
+        <w:pStyle w:val="ListParagraph"/>
+        <w:numPr>
+          <w:ilvl w:val="0"/>
+          <w:numId w:val="2"/>
+        </w:numPr>
+        <w:bidi/>
+        <w:jc w:val="both"/>
+        <w:rPr>
+          <w:rFonts w:asciiTheme="majorHAnsi" w:hAnsiTheme="majorHAnsi" w:cstheme="majorHAnsi"/>
+          <w:b/>
+          <w:bCs/>
+          <w:lang w:bidi="fa-IR"/>
+        </w:rPr>
+      </w:pPr>
+      <w:r>
+        <w:rPr>
+          <w:rFonts w:asciiTheme="majorHAnsi" w:hAnsiTheme="majorHAnsi" w:cstheme="majorHAnsi"/>
+          <w:lang w:bidi="fa-IR"/>
+        </w:rPr>
+        <w:t>counter</w:t>
+      </w:r>
+    </w:p>
+    <w:p>
+      <w:pPr>
+        <w:pStyle w:val="ListParagraph"/>
+        <w:numPr>
+          <w:ilvl w:val="0"/>
+          <w:numId w:val="2"/>
+        </w:numPr>
+        <w:bidi/>
+        <w:jc w:val="both"/>
+        <w:rPr>
+          <w:rFonts w:asciiTheme="majorHAnsi" w:hAnsiTheme="majorHAnsi" w:cstheme="majorHAnsi"/>
+          <w:b/>
+          <w:bCs/>
+          <w:lang w:bidi="fa-IR"/>
+        </w:rPr>
+      </w:pPr>
+      <w:r>
+        <w:rPr>
+          <w:rFonts w:asciiTheme="majorHAnsi" w:hAnsiTheme="majorHAnsi" w:cstheme="majorHAnsi"/>
+          <w:lang w:bidi="fa-IR"/>
+        </w:rPr>
+        <w:t>decimal</w:t>
+      </w:r>
+    </w:p>
+    <w:p>
+      <w:pPr>
+        <w:pStyle w:val="ListParagraph"/>
+        <w:numPr>
+          <w:ilvl w:val="0"/>
+          <w:numId w:val="2"/>
+        </w:numPr>
+        <w:bidi/>
+        <w:jc w:val="both"/>
+        <w:rPr>
+          <w:rFonts w:asciiTheme="majorHAnsi" w:hAnsiTheme="majorHAnsi" w:cstheme="majorHAnsi"/>
+          <w:b/>
+          <w:bCs/>
+          <w:lang w:bidi="fa-IR"/>
+        </w:rPr>
+      </w:pPr>
+      <w:r>
+        <w:rPr>
+          <w:rFonts w:asciiTheme="majorHAnsi" w:hAnsiTheme="majorHAnsi" w:cstheme="majorHAnsi"/>
+          <w:lang w:bidi="fa-IR"/>
+        </w:rPr>
+        <w:t>double</w:t>
+      </w:r>
+    </w:p>
+    <w:p>
+      <w:pPr>
+        <w:pStyle w:val="ListParagraph"/>
+        <w:numPr>
+          <w:ilvl w:val="0"/>
+          <w:numId w:val="2"/>
+        </w:numPr>
+        <w:bidi/>
+        <w:jc w:val="both"/>
+        <w:rPr>
+          <w:rFonts w:asciiTheme="majorHAnsi" w:hAnsiTheme="majorHAnsi" w:cstheme="majorHAnsi"/>
+          <w:b/>
+          <w:bCs/>
+          <w:lang w:bidi="fa-IR"/>
+        </w:rPr>
+      </w:pPr>
+      <w:r>
+        <w:rPr>
+          <w:rFonts w:asciiTheme="majorHAnsi" w:hAnsiTheme="majorHAnsi" w:cstheme="majorHAnsi"/>
+          <w:lang w:bidi="fa-IR"/>
+        </w:rPr>
+        <w:t>float</w:t>
+      </w:r>
+    </w:p>
+    <w:p>
+      <w:pPr>
+        <w:pStyle w:val="ListParagraph"/>
+        <w:numPr>
+          <w:ilvl w:val="0"/>
+          <w:numId w:val="2"/>
+        </w:numPr>
+        <w:bidi/>
+        <w:jc w:val="both"/>
+        <w:rPr>
+          <w:rFonts w:asciiTheme="majorHAnsi" w:hAnsiTheme="majorHAnsi" w:cstheme="majorHAnsi"/>
+          <w:b/>
+          <w:bCs/>
+          <w:lang w:bidi="fa-IR"/>
+        </w:rPr>
+      </w:pPr>
+      <w:r>
+        <w:rPr>
+          <w:rFonts w:asciiTheme="majorHAnsi" w:hAnsiTheme="majorHAnsi" w:cstheme="majorHAnsi"/>
+          <w:lang w:bidi="fa-IR"/>
+        </w:rPr>
+        <w:t>inet</w:t>
+      </w:r>
+    </w:p>
+    <w:p>
+      <w:pPr>
+        <w:pStyle w:val="ListParagraph"/>
+        <w:numPr>
+          <w:ilvl w:val="0"/>
+          <w:numId w:val="2"/>
+        </w:numPr>
+        <w:bidi/>
+        <w:jc w:val="both"/>
+        <w:rPr>
+          <w:rFonts w:asciiTheme="majorHAnsi" w:hAnsiTheme="majorHAnsi" w:cstheme="majorHAnsi"/>
+          <w:b/>
+          <w:bCs/>
+          <w:lang w:bidi="fa-IR"/>
+        </w:rPr>
+      </w:pPr>
+      <w:r>
+        <w:rPr>
+          <w:rFonts w:asciiTheme="majorHAnsi" w:hAnsiTheme="majorHAnsi" w:cstheme="majorHAnsi"/>
+          <w:lang w:bidi="fa-IR"/>
+        </w:rPr>
+        <w:t>int</w:t>
+      </w:r>
+    </w:p>
+    <w:p>
+      <w:pPr>
+        <w:pStyle w:val="ListParagraph"/>
+        <w:numPr>
+          <w:ilvl w:val="0"/>
+          <w:numId w:val="2"/>
+        </w:numPr>
+        <w:bidi/>
+        <w:jc w:val="both"/>
+        <w:rPr>
+          <w:rFonts w:asciiTheme="majorHAnsi" w:hAnsiTheme="majorHAnsi" w:cstheme="majorHAnsi"/>
+          <w:b/>
+          <w:bCs/>
+          <w:lang w:bidi="fa-IR"/>
+        </w:rPr>
+      </w:pPr>
+      <w:r>
+        <w:rPr>
+          <w:rFonts w:asciiTheme="majorHAnsi" w:hAnsiTheme="majorHAnsi" w:cstheme="majorHAnsi"/>
+          <w:lang w:bidi="fa-IR"/>
+        </w:rPr>
+        <w:t>text</w:t>
+      </w:r>
+    </w:p>
+    <w:p>
+      <w:pPr>
+        <w:pStyle w:val="ListParagraph"/>
+        <w:numPr>
+          <w:ilvl w:val="0"/>
+          <w:numId w:val="2"/>
+        </w:numPr>
+        <w:bidi/>
+        <w:jc w:val="both"/>
+        <w:rPr>
+          <w:rFonts w:asciiTheme="majorHAnsi" w:hAnsiTheme="majorHAnsi" w:cstheme="majorHAnsi"/>
+          <w:b/>
+          <w:bCs/>
+          <w:lang w:bidi="fa-IR"/>
+        </w:rPr>
+      </w:pPr>
+      <w:r>
+        <w:rPr>
+          <w:rFonts w:asciiTheme="majorHAnsi" w:hAnsiTheme="majorHAnsi" w:cstheme="majorHAnsi"/>
+          <w:lang w:bidi="fa-IR"/>
+        </w:rPr>
+        <w:lastRenderedPageBreak/>
+        <w:t>timestamp</w:t>
+      </w:r>
+    </w:p>
+    <w:p>
+      <w:pPr>
+        <w:pStyle w:val="ListParagraph"/>
+        <w:numPr>
+          <w:ilvl w:val="0"/>
+          <w:numId w:val="2"/>
+        </w:numPr>
+        <w:bidi/>
+        <w:jc w:val="both"/>
+        <w:rPr>
+          <w:rFonts w:asciiTheme="majorHAnsi" w:hAnsiTheme="majorHAnsi" w:cstheme="majorHAnsi"/>
+          <w:b/>
+          <w:bCs/>
+          <w:lang w:bidi="fa-IR"/>
+        </w:rPr>
+      </w:pPr>
+      <w:r>
+        <w:rPr>
+          <w:rFonts w:asciiTheme="majorHAnsi" w:hAnsiTheme="majorHAnsi" w:cstheme="majorHAnsi"/>
+          <w:lang w:bidi="fa-IR"/>
+        </w:rPr>
+        <w:t>timeuuid</w:t>
+      </w:r>
+    </w:p>
+    <w:p>
+      <w:pPr>
+        <w:pStyle w:val="ListParagraph"/>
+        <w:numPr>
+          <w:ilvl w:val="0"/>
+          <w:numId w:val="2"/>
+        </w:numPr>
+        <w:bidi/>
+        <w:jc w:val="both"/>
+        <w:rPr>
+          <w:rFonts w:asciiTheme="majorHAnsi" w:hAnsiTheme="majorHAnsi" w:cstheme="majorHAnsi"/>
+          <w:b/>
+          <w:bCs/>
+          <w:lang w:bidi="fa-IR"/>
+        </w:rPr>
+      </w:pPr>
+      <w:r>
+        <w:rPr>
+          <w:rFonts w:asciiTheme="majorHAnsi" w:hAnsiTheme="majorHAnsi" w:cstheme="majorHAnsi"/>
+          <w:lang w:bidi="fa-IR"/>
+        </w:rPr>
+        <w:t>uuid</w:t>
+      </w:r>
+    </w:p>
+    <w:p>
+      <w:pPr>
+        <w:pStyle w:val="ListParagraph"/>
+        <w:numPr>
+          <w:ilvl w:val="0"/>
+          <w:numId w:val="2"/>
+        </w:numPr>
+        <w:bidi/>
+        <w:jc w:val="both"/>
+        <w:rPr>
+          <w:rFonts w:asciiTheme="majorHAnsi" w:hAnsiTheme="majorHAnsi" w:cstheme="majorHAnsi"/>
+          <w:b/>
+          <w:bCs/>
+          <w:lang w:bidi="fa-IR"/>
+        </w:rPr>
+      </w:pPr>
+      <w:r>
+        <w:rPr>
+          <w:rFonts w:asciiTheme="majorHAnsi" w:hAnsiTheme="majorHAnsi" w:cstheme="majorHAnsi"/>
+          <w:lang w:bidi="fa-IR"/>
+        </w:rPr>
+        <w:t>varchar</w:t>
+      </w:r>
+    </w:p>
+    <w:p>
+      <w:pPr>
+        <w:pStyle w:val="ListParagraph"/>
+        <w:numPr>
+          <w:ilvl w:val="0"/>
+          <w:numId w:val="2"/>
+        </w:numPr>
+        <w:bidi/>
+        <w:jc w:val="both"/>
+        <w:rPr>
+          <w:rFonts w:asciiTheme="majorHAnsi" w:hAnsiTheme="majorHAnsi" w:cstheme="majorHAnsi"/>
+          <w:b/>
+          <w:bCs/>
+          <w:rtl/>
+          <w:lang w:bidi="fa-IR"/>
+        </w:rPr>
+      </w:pPr>
+      <w:r>
+        <w:rPr>
+          <w:rFonts w:asciiTheme="majorHAnsi" w:hAnsiTheme="majorHAnsi" w:cstheme="majorHAnsi"/>
+          <w:lang w:bidi="fa-IR"/>
+        </w:rPr>
+        <w:t>varint</w:t>
+      </w:r>
+    </w:p>
+    <w:p>
+      <w:pPr>
+        <w:bidi/>
         <w:jc w:val="both"/>
         <w:rPr>
           <w:rFonts w:asciiTheme="majorHAnsi" w:hAnsiTheme="majorHAnsi" w:cstheme="majorHAnsi"/>
@@ -1772,6 +2216,39 @@
         </w:rPr>
         <w:t>CQL Clauses</w:t>
       </w:r>
+    </w:p>
+  </w:footnote>
+  <w:footnote w:id="5">
+    <w:p>
+      <w:pPr>
+        <w:pStyle w:val="FootnoteText"/>
+        <w:rPr>
+          <w:lang w:bidi="fa-IR"/>
+        </w:rPr>
+      </w:pPr>
+      <w:r>
+        <w:rPr>
+          <w:rStyle w:val="FootnoteReference"/>
+        </w:rPr>
+        <w:footnoteRef/>
+      </w:r>
+      <w:r>
+        <w:t xml:space="preserve"> </w:t>
+      </w:r>
+      <w:r>
+        <w:rPr>
+          <w:lang w:bidi="fa-IR"/>
+        </w:rPr>
+        <w:t>Data Typ</w:t>
+      </w:r>
+      <w:r>
+        <w:rPr>
+          <w:lang w:bidi="fa-IR"/>
+        </w:rPr>
+        <w:t>es</w:t>
+      </w:r>
+      <w:bookmarkStart w:id="0" w:name="_GoBack"/>
+      <w:bookmarkEnd w:id="0"/>
     </w:p>
   </w:footnote>
 </w:footnotes>
@@ -1892,8 +2369,124 @@
       </w:pPr>
     </w:lvl>
   </w:abstractNum>
+  <w:abstractNum w:abstractNumId="1" w15:restartNumberingAfterBreak="0">
+    <w:nsid w:val="6E586330"/>
+    <w:multiLevelType w:val="hybridMultilevel"/>
+    <w:tmpl w:val="DD7671FA"/>
+    <w:lvl w:ilvl="0" w:tplc="04090001">
+      <w:start w:val="1"/>
+      <w:numFmt w:val="bullet"/>
+      <w:lvlText w:val=""/>
+      <w:lvlJc w:val="left"/>
+      <w:pPr>
+        <w:ind w:left="720" w:hanging="360"/>
+      </w:pPr>
+      <w:rPr>
+        <w:rFonts w:ascii="Symbol" w:hAnsi="Symbol" w:hint="default"/>
+      </w:rPr>
+    </w:lvl>
+    <w:lvl w:ilvl="1" w:tplc="04090003" w:tentative="1">
+      <w:start w:val="1"/>
+      <w:numFmt w:val="bullet"/>
+      <w:lvlText w:val="o"/>
+      <w:lvlJc w:val="left"/>
+      <w:pPr>
+        <w:ind w:left="1440" w:hanging="360"/>
+      </w:pPr>
+      <w:rPr>
+        <w:rFonts w:ascii="Courier New" w:hAnsi="Courier New" w:cs="Courier New" w:hint="default"/>
+      </w:rPr>
+    </w:lvl>
+    <w:lvl w:ilvl="2" w:tplc="04090005" w:tentative="1">
+      <w:start w:val="1"/>
+      <w:numFmt w:val="bullet"/>
+      <w:lvlText w:val=""/>
+      <w:lvlJc w:val="left"/>
+      <w:pPr>
+        <w:ind w:left="2160" w:hanging="360"/>
+      </w:pPr>
+      <w:rPr>
+        <w:rFonts w:ascii="Wingdings" w:hAnsi="Wingdings" w:hint="default"/>
+      </w:rPr>
+    </w:lvl>
+    <w:lvl w:ilvl="3" w:tplc="04090001" w:tentative="1">
+      <w:start w:val="1"/>
+      <w:numFmt w:val="bullet"/>
+      <w:lvlText w:val=""/>
+      <w:lvlJc w:val="left"/>
+      <w:pPr>
+        <w:ind w:left="2880" w:hanging="360"/>
+      </w:pPr>
+      <w:rPr>
+        <w:rFonts w:ascii="Symbol" w:hAnsi="Symbol" w:hint="default"/>
+      </w:rPr>
+    </w:lvl>
+    <w:lvl w:ilvl="4" w:tplc="04090003" w:tentative="1">
+      <w:start w:val="1"/>
+      <w:numFmt w:val="bullet"/>
+      <w:lvlText w:val="o"/>
+      <w:lvlJc w:val="left"/>
+      <w:pPr>
+        <w:ind w:left="3600" w:hanging="360"/>
+      </w:pPr>
+      <w:rPr>
+        <w:rFonts w:ascii="Courier New" w:hAnsi="Courier New" w:cs="Courier New" w:hint="default"/>
+      </w:rPr>
+    </w:lvl>
+    <w:lvl w:ilvl="5" w:tplc="04090005" w:tentative="1">
+      <w:start w:val="1"/>
+      <w:numFmt w:val="bullet"/>
+      <w:lvlText w:val=""/>
+      <w:lvlJc w:val="left"/>
+      <w:pPr>
+        <w:ind w:left="4320" w:hanging="360"/>
+      </w:pPr>
+      <w:rPr>
+        <w:rFonts w:ascii="Wingdings" w:hAnsi="Wingdings" w:hint="default"/>
+      </w:rPr>
+    </w:lvl>
+    <w:lvl w:ilvl="6" w:tplc="04090001" w:tentative="1">
+      <w:start w:val="1"/>
+      <w:numFmt w:val="bullet"/>
+      <w:lvlText w:val=""/>
+      <w:lvlJc w:val="left"/>
+      <w:pPr>
+        <w:ind w:left="5040" w:hanging="360"/>
+      </w:pPr>
+      <w:rPr>
+        <w:rFonts w:ascii="Symbol" w:hAnsi="Symbol" w:hint="default"/>
+      </w:rPr>
+    </w:lvl>
+    <w:lvl w:ilvl="7" w:tplc="04090003" w:tentative="1">
+      <w:start w:val="1"/>
+      <w:numFmt w:val="bullet"/>
+      <w:lvlText w:val="o"/>
+      <w:lvlJc w:val="left"/>
+      <w:pPr>
+        <w:ind w:left="5760" w:hanging="360"/>
+      </w:pPr>
+      <w:rPr>
+        <w:rFonts w:ascii="Courier New" w:hAnsi="Courier New" w:cs="Courier New" w:hint="default"/>
+      </w:rPr>
+    </w:lvl>
+    <w:lvl w:ilvl="8" w:tplc="04090005" w:tentative="1">
+      <w:start w:val="1"/>
+      <w:numFmt w:val="bullet"/>
+      <w:lvlText w:val=""/>
+      <w:lvlJc w:val="left"/>
+      <w:pPr>
+        <w:ind w:left="6480" w:hanging="360"/>
+      </w:pPr>
+      <w:rPr>
+        <w:rFonts w:ascii="Wingdings" w:hAnsi="Wingdings" w:hint="default"/>
+      </w:rPr>
+    </w:lvl>
+  </w:abstractNum>
   <w:num w:numId="1">
     <w:abstractNumId w:val="0"/>
+  </w:num>
+  <w:num w:numId="2">
+    <w:abstractNumId w:val="1"/>
   </w:num>
 </w:numbering>
 </file>
@@ -2374,6 +2967,25 @@
       <w:contextualSpacing/>
     </w:pPr>
   </w:style>
+  <w:style w:type="table" w:styleId="TableGrid">
+    <w:name w:val="Table Grid"/>
+    <w:basedOn w:val="TableNormal"/>
+    <w:uiPriority w:val="39"/>
+    <w:rsid w:val="00CD4040"/>
+    <w:pPr>
+      <w:spacing w:after="0" w:line="240" w:lineRule="auto"/>
+    </w:pPr>
+    <w:tblPr>
+      <w:tblBorders>
+        <w:top w:val="single" w:sz="4" w:space="0" w:color="auto"/>
+        <w:left w:val="single" w:sz="4" w:space="0" w:color="auto"/>
+        <w:bottom w:val="single" w:sz="4" w:space="0" w:color="auto"/>
+        <w:right w:val="single" w:sz="4" w:space="0" w:color="auto"/>
+        <w:insideH w:val="single" w:sz="4" w:space="0" w:color="auto"/>
+        <w:insideV w:val="single" w:sz="4" w:space="0" w:color="auto"/>
+      </w:tblBorders>
+    </w:tblPr>
+  </w:style>
 </w:styles>
 </file>
 
@@ -2643,7 +3255,7 @@
 </file>
 
 <file path=customXml/itemProps1.xml><?xml version="1.0" encoding="utf-8"?>
-<ds:datastoreItem xmlns:ds="http://schemas.openxmlformats.org/officeDocument/2006/customXml" ds:itemID="{BB77DBEC-FAA2-4643-864C-679D06457C31}">
+<ds:datastoreItem xmlns:ds="http://schemas.openxmlformats.org/officeDocument/2006/customXml" ds:itemID="{F50B4AF1-470B-4B78-AD6D-9DE1F66B56D0}">
   <ds:schemaRefs>
     <ds:schemaRef ds:uri="http://schemas.openxmlformats.org/officeDocument/2006/bibliography"/>
   </ds:schemaRefs>

</xml_diff>